<commit_message>
Gráfico de insumos bioeconómicos por actividades seleccionadas
</commit_message>
<xml_diff>
--- a/docs/reportes/cta-bioeconomia-ecu.docx
+++ b/docs/reportes/cta-bioeconomia-ecu.docx
@@ -795,6 +795,14 @@
         <w:t xml:space="preserve">1 Introducción</w:t>
       </w:r>
     </w:p>
+    <w:p>
+      <w:pPr>
+        <w:pStyle w:val="FirstParagraph"/>
+      </w:pPr>
+      <w:r>
+        <w:t xml:space="preserve">En esta sección se introduce el concepto de bioeconomía en función de los acuerdos internacionales y la Estrategia Nacional de Bioeconomía de Ecuador.</w:t>
+      </w:r>
+    </w:p>
     <w:bookmarkEnd w:id="20"/>
     <w:bookmarkStart w:id="21" w:name="metodología"/>
     <w:p>
@@ -805,8 +813,16 @@
         <w:t xml:space="preserve">2 Metodología</w:t>
       </w:r>
     </w:p>
+    <w:p>
+      <w:pPr>
+        <w:pStyle w:val="FirstParagraph"/>
+      </w:pPr>
+      <w:r>
+        <w:t xml:space="preserve">En esta sección se hará referencia a los pasos seguidos para construir la cuenta de bioeconomía de Ecuador. Se hará énfasis en cómo se ha hecho un emparejamiento entre las clasificaciones internacionales de actividades económicas y de productos y</w:t>
+      </w:r>
+    </w:p>
     <w:bookmarkEnd w:id="21"/>
-    <w:bookmarkStart w:id="22" w:name="resultados"/>
+    <w:bookmarkStart w:id="30" w:name="resultados"/>
     <w:p>
       <w:pPr>
         <w:pStyle w:val="Heading2"/>
@@ -815,27 +831,317 @@
         <w:t xml:space="preserve">3 Resultados</w:t>
       </w:r>
     </w:p>
-    <w:bookmarkEnd w:id="22"/>
-    <w:bookmarkStart w:id="23" w:name="conclusiones"/>
     <w:p>
       <w:pPr>
+        <w:pStyle w:val="FirstParagraph"/>
+      </w:pPr>
+      <w:r>
+        <w:t xml:space="preserve">En esta sección se hará referencia a los hallazgos con una narrativa alrededor de:</w:t>
+      </w:r>
+    </w:p>
+    <w:p>
+      <w:pPr>
+        <w:numPr>
+          <w:ilvl w:val="0"/>
+          <w:numId w:val="1001"/>
+        </w:numPr>
+        <w:pStyle w:val="Compact"/>
+      </w:pPr>
+      <w:r>
+        <w:t xml:space="preserve">El cuadro de oferta y utilización bioeconómica 2019.</w:t>
+      </w:r>
+    </w:p>
+    <w:tbl>
+      <w:tblPr>
+        <w:tblStyle w:val="Table"/>
+        <w:tblW w:type="pct" w:w="5000"/>
+        <w:tblLook w:firstRow="0" w:lastRow="0" w:firstColumn="0" w:lastColumn="0" w:noHBand="0" w:noVBand="0" w:val="0000"/>
+        <w:jc w:val="start"/>
+        <w:tblLayout w:type="fixed"/>
+      </w:tblPr>
+      <w:tblGrid>
+        <w:gridCol w:w="7920"/>
+      </w:tblGrid>
+      <w:tr>
+        <w:tc>
+          <w:tcPr/>
+          <w:bookmarkStart w:id="25" w:name="tbl-ecu19-of-y-ut"/>
+          <w:p>
+            <w:pPr>
+              <w:jc w:val="center"/>
+            </w:pPr>
+            <w:pPr>
+              <w:jc w:val="start"/>
+              <w:spacing w:before="200"/>
+              <w:pStyle w:val="ImageCaption"/>
+            </w:pPr>
+            <w:r>
+              <w:t xml:space="preserve">Tabla 1: Ecuador: Cuadros de oferta y utilización bioeconómica</w:t>
+            </w:r>
+            <w:r>
+              <w:t xml:space="preserve"> </w:t>
+            </w:r>
+            <w:r>
+              <w:t xml:space="preserve">(Miles de dólares, 2019)</w:t>
+            </w:r>
+          </w:p>
+          <w:p>
+            <w:pPr>
+              <w:pStyle w:val="Compact"/>
+              <w:jc w:val="center"/>
+            </w:pPr>
+            <w:r>
+              <w:drawing>
+                <wp:inline>
+                  <wp:extent cx="5334000" cy="1692165"/>
+                  <wp:effectExtent b="0" l="0" r="0" t="0"/>
+                  <wp:docPr descr="" title="" id="23" name="Picture"/>
+                  <a:graphic>
+                    <a:graphicData uri="http://schemas.openxmlformats.org/drawingml/2006/picture">
+                      <pic:pic>
+                        <pic:nvPicPr>
+                          <pic:cNvPr descr="images/clipboard-4126976839.png" id="24" name="Picture"/>
+                          <pic:cNvPicPr>
+                            <a:picLocks noChangeArrowheads="1" noChangeAspect="1"/>
+                          </pic:cNvPicPr>
+                        </pic:nvPicPr>
+                        <pic:blipFill>
+                          <a:blip r:embed="rId22"/>
+                          <a:stretch>
+                            <a:fillRect/>
+                          </a:stretch>
+                        </pic:blipFill>
+                        <pic:spPr bwMode="auto">
+                          <a:xfrm>
+                            <a:off x="0" y="0"/>
+                            <a:ext cx="5334000" cy="1692165"/>
+                          </a:xfrm>
+                          <a:prstGeom prst="rect">
+                            <a:avLst/>
+                          </a:prstGeom>
+                          <a:noFill/>
+                          <a:ln w="9525">
+                            <a:noFill/>
+                            <a:headEnd/>
+                            <a:tailEnd/>
+                          </a:ln>
+                        </pic:spPr>
+                      </pic:pic>
+                    </a:graphicData>
+                  </a:graphic>
+                </wp:inline>
+              </w:drawing>
+            </w:r>
+          </w:p>
+          <w:bookmarkEnd w:id="25"/>
+        </w:tc>
+      </w:tr>
+    </w:tbl>
+    <w:p>
+      <w:pPr>
+        <w:numPr>
+          <w:ilvl w:val="0"/>
+          <w:numId w:val="1002"/>
+        </w:numPr>
+      </w:pPr>
+      <w:r>
+        <w:t xml:space="preserve">Evolución de la bioeconomía 2007-2019.</w:t>
+      </w:r>
+    </w:p>
+    <w:p>
+      <w:pPr>
+        <w:numPr>
+          <w:ilvl w:val="0"/>
+          <w:numId w:val="1002"/>
+        </w:numPr>
+      </w:pPr>
+      <w:r>
+        <w:t xml:space="preserve">Exportaciones.</w:t>
+      </w:r>
+    </w:p>
+    <w:p>
+      <w:pPr>
+        <w:numPr>
+          <w:ilvl w:val="0"/>
+          <w:numId w:val="1002"/>
+        </w:numPr>
+      </w:pPr>
+      <w:r>
+        <w:t xml:space="preserve">Importaciones.</w:t>
+      </w:r>
+    </w:p>
+    <w:p>
+      <w:pPr>
+        <w:numPr>
+          <w:ilvl w:val="0"/>
+          <w:numId w:val="1002"/>
+        </w:numPr>
+      </w:pPr>
+      <w:r>
+        <w:t xml:space="preserve">Impuestos sobre los productos.</w:t>
+      </w:r>
+    </w:p>
+    <w:p>
+      <w:pPr>
+        <w:numPr>
+          <w:ilvl w:val="0"/>
+          <w:numId w:val="1002"/>
+        </w:numPr>
+      </w:pPr>
+      <w:r>
+        <w:t xml:space="preserve">Tasa impositiva implícita.</w:t>
+      </w:r>
+    </w:p>
+    <w:p>
+      <w:pPr>
+        <w:numPr>
+          <w:ilvl w:val="0"/>
+          <w:numId w:val="1002"/>
+        </w:numPr>
+      </w:pPr>
+      <w:r>
+        <w:t xml:space="preserve">Ranking de actividades bioeconómicas vía consumo intermedio.</w:t>
+      </w:r>
+    </w:p>
+    <w:p>
+      <w:pPr>
+        <w:numPr>
+          <w:ilvl w:val="0"/>
+          <w:numId w:val="1002"/>
+        </w:numPr>
+      </w:pPr>
+      <w:r>
+        <w:t xml:space="preserve">Ranking de actividades bioeconómicas vía multiplicadores de insumos de la bioeconomía.</w:t>
+      </w:r>
+    </w:p>
+    <w:p>
+      <w:pPr>
+        <w:numPr>
+          <w:ilvl w:val="0"/>
+          <w:numId w:val="1002"/>
+        </w:numPr>
+      </w:pPr>
+      <w:r>
+        <w:t xml:space="preserve">Profundización en sectores seleccionados basado en lo anterior. Por ejemplo.</w:t>
+      </w:r>
+    </w:p>
+    <w:tbl>
+      <w:tblPr>
+        <w:tblStyle w:val="Table"/>
+        <w:tblW w:type="pct" w:w="5000"/>
+        <w:tblLook w:firstRow="0" w:lastRow="0" w:firstColumn="0" w:lastColumn="0" w:noHBand="0" w:noVBand="0" w:val="0000"/>
+        <w:jc w:val="start"/>
+        <w:tblLayout w:type="fixed"/>
+      </w:tblPr>
+      <w:tblGrid>
+        <w:gridCol w:w="7920"/>
+      </w:tblGrid>
+      <w:tr>
+        <w:tc>
+          <w:tcPr/>
+          <w:bookmarkStart w:id="29" w:name="fig-csb-ecuador-compacta"/>
+          <w:p>
+            <w:pPr>
+              <w:pStyle w:val="Compact"/>
+              <w:jc w:val="center"/>
+            </w:pPr>
+            <w:r>
+              <w:drawing>
+                <wp:inline>
+                  <wp:extent cx="4620126" cy="3696101"/>
+                  <wp:effectExtent b="0" l="0" r="0" t="0"/>
+                  <wp:docPr descr="" title="" id="27" name="Picture"/>
+                  <a:graphic>
+                    <a:graphicData uri="http://schemas.openxmlformats.org/drawingml/2006/picture">
+                      <pic:pic>
+                        <pic:nvPicPr>
+                          <pic:cNvPr descr="cta-bioeconomia-ecu_files/figure-docx/fig-csb-ecuador-compacta-1.png" id="28" name="Picture"/>
+                          <pic:cNvPicPr>
+                            <a:picLocks noChangeArrowheads="1" noChangeAspect="1"/>
+                          </pic:cNvPicPr>
+                        </pic:nvPicPr>
+                        <pic:blipFill>
+                          <a:blip r:embed="rId26"/>
+                          <a:stretch>
+                            <a:fillRect/>
+                          </a:stretch>
+                        </pic:blipFill>
+                        <pic:spPr bwMode="auto">
+                          <a:xfrm>
+                            <a:off x="0" y="0"/>
+                            <a:ext cx="4620126" cy="3696101"/>
+                          </a:xfrm>
+                          <a:prstGeom prst="rect">
+                            <a:avLst/>
+                          </a:prstGeom>
+                          <a:noFill/>
+                          <a:ln w="9525">
+                            <a:noFill/>
+                            <a:headEnd/>
+                            <a:tailEnd/>
+                          </a:ln>
+                        </pic:spPr>
+                      </pic:pic>
+                    </a:graphicData>
+                  </a:graphic>
+                </wp:inline>
+              </w:drawing>
+            </w:r>
+          </w:p>
+          <w:p>
+            <w:pPr>
+              <w:jc w:val="center"/>
+            </w:pPr>
+            <w:pPr>
+              <w:jc w:val="start"/>
+              <w:spacing w:before="200"/>
+              <w:pStyle w:val="ImageCaption"/>
+            </w:pPr>
+            <w:r>
+              <w:t xml:space="preserve">Figura 1: Importancia de los insumos bioeconómicos para actividades seleccionadas (porcentaje, 2019)</w:t>
+            </w:r>
+          </w:p>
+          <w:bookmarkEnd w:id="29"/>
+        </w:tc>
+      </w:tr>
+    </w:tbl>
+    <w:bookmarkEnd w:id="30"/>
+    <w:bookmarkStart w:id="31" w:name="conclusiones"/>
+    <w:p>
+      <w:pPr>
         <w:pStyle w:val="Heading2"/>
       </w:pPr>
       <w:r>
         <w:t xml:space="preserve">4 Conclusiones</w:t>
       </w:r>
     </w:p>
-    <w:bookmarkEnd w:id="23"/>
-    <w:bookmarkStart w:id="24" w:name="referencias"/>
     <w:p>
       <w:pPr>
+        <w:pStyle w:val="FirstParagraph"/>
+      </w:pPr>
+      <w:r>
+        <w:t xml:space="preserve">Atar los hallazgos de la cuenta de bioeconomía de Ecuador a los esfuerzos de la Estrategia Nacional y los hallazgos del libro Blanco.</w:t>
+      </w:r>
+    </w:p>
+    <w:bookmarkEnd w:id="31"/>
+    <w:bookmarkStart w:id="32" w:name="referencias"/>
+    <w:p>
+      <w:pPr>
         <w:pStyle w:val="Heading2"/>
       </w:pPr>
       <w:r>
         <w:t xml:space="preserve">5 Referencias</w:t>
       </w:r>
     </w:p>
-    <w:bookmarkEnd w:id="24"/>
+    <w:p>
+      <w:pPr>
+        <w:pStyle w:val="FirstParagraph"/>
+      </w:pPr>
+      <w:r>
+        <w:t xml:space="preserve">Referencias bibliográficas.</w:t>
+      </w:r>
+    </w:p>
+    <w:bookmarkEnd w:id="32"/>
     <w:sectPr/>
   </w:body>
 </w:document>
@@ -942,8 +1248,90 @@
       </w:pPr>
     </w:lvl>
   </w:abstractNum>
+  <w:abstractNum w:abstractNumId="991">
+    <w:nsid w:val="A991"/>
+    <w:multiLevelType w:val="multilevel"/>
+    <w:lvl w:ilvl="0">
+      <w:numFmt w:val="bullet"/>
+      <w:lvlText w:val="•"/>
+      <w:lvlJc w:val="left"/>
+      <w:pPr>
+        <w:ind w:left="720" w:hanging="480"/>
+      </w:pPr>
+    </w:lvl>
+    <w:lvl w:ilvl="1">
+      <w:numFmt w:val="bullet"/>
+      <w:lvlText w:val="–"/>
+      <w:lvlJc w:val="left"/>
+      <w:pPr>
+        <w:ind w:left="1440" w:hanging="480"/>
+      </w:pPr>
+    </w:lvl>
+    <w:lvl w:ilvl="2">
+      <w:numFmt w:val="bullet"/>
+      <w:lvlText w:val="•"/>
+      <w:lvlJc w:val="left"/>
+      <w:pPr>
+        <w:ind w:left="2160" w:hanging="480"/>
+      </w:pPr>
+    </w:lvl>
+    <w:lvl w:ilvl="3">
+      <w:numFmt w:val="bullet"/>
+      <w:lvlText w:val="–"/>
+      <w:lvlJc w:val="left"/>
+      <w:pPr>
+        <w:ind w:left="2880" w:hanging="480"/>
+      </w:pPr>
+    </w:lvl>
+    <w:lvl w:ilvl="4">
+      <w:numFmt w:val="bullet"/>
+      <w:lvlText w:val="•"/>
+      <w:lvlJc w:val="left"/>
+      <w:pPr>
+        <w:ind w:left="3600" w:hanging="480"/>
+      </w:pPr>
+    </w:lvl>
+    <w:lvl w:ilvl="5">
+      <w:numFmt w:val="bullet"/>
+      <w:lvlText w:val="–"/>
+      <w:lvlJc w:val="left"/>
+      <w:pPr>
+        <w:ind w:left="4320" w:hanging="480"/>
+      </w:pPr>
+    </w:lvl>
+    <w:lvl w:ilvl="6">
+      <w:numFmt w:val="bullet"/>
+      <w:lvlText w:val="•"/>
+      <w:lvlJc w:val="left"/>
+      <w:pPr>
+        <w:ind w:left="5040" w:hanging="480"/>
+      </w:pPr>
+    </w:lvl>
+    <w:lvl w:ilvl="7">
+      <w:numFmt w:val="bullet"/>
+      <w:lvlText w:val="–"/>
+      <w:lvlJc w:val="left"/>
+      <w:pPr>
+        <w:ind w:left="5760" w:hanging="480"/>
+      </w:pPr>
+    </w:lvl>
+    <w:lvl w:ilvl="8">
+      <w:numFmt w:val="bullet"/>
+      <w:lvlText w:val="•"/>
+      <w:lvlJc w:val="left"/>
+      <w:pPr>
+        <w:ind w:left="6480" w:hanging="480"/>
+      </w:pPr>
+    </w:lvl>
+  </w:abstractNum>
   <w:num w:numId="1000">
     <w:abstractNumId w:val="990"/>
+  </w:num>
+  <w:num w:numId="1001">
+    <w:abstractNumId w:val="991"/>
+  </w:num>
+  <w:num w:numId="1002">
+    <w:abstractNumId w:val="991"/>
   </w:num>
 </w:numbering>
 </file>

</xml_diff>